<commit_message>
Especificacion de requerimientos de software
</commit_message>
<xml_diff>
--- a/documentacion/holApp_ERS.docx
+++ b/documentacion/holApp_ERS.docx
@@ -1818,8 +1818,6 @@
             <w:fldChar w:fldCharType="end"/>
           </w:r>
         </w:p>
-        <w:bookmarkStart w:id="0" w:name="_GoBack" w:displacedByCustomXml="next"/>
-        <w:bookmarkEnd w:id="0" w:displacedByCustomXml="next"/>
       </w:sdtContent>
     </w:sdt>
     <w:p>
@@ -1845,12 +1843,12 @@
         <w:pStyle w:val="Ttulo1"/>
         <w:ind w:left="699" w:hanging="689"/>
       </w:pPr>
-      <w:bookmarkStart w:id="1" w:name="_Toc24059470"/>
+      <w:bookmarkStart w:id="0" w:name="_Toc24059470"/>
       <w:r>
         <w:lastRenderedPageBreak/>
         <w:t>Introducción</w:t>
       </w:r>
-      <w:bookmarkEnd w:id="1"/>
+      <w:bookmarkEnd w:id="0"/>
     </w:p>
     <w:p/>
     <w:p>
@@ -1865,7 +1863,15 @@
         <w:rPr>
           <w:rFonts w:ascii="Arial" w:hAnsi="Arial" w:cs="Arial"/>
         </w:rPr>
-        <w:t>La presente Especificación de requerimientos de software (SRS) del sistema a construir surge para ser un conjunto de información necesaria que ayuda a los desarrolladores del software a analizar y entender todos los requisitos y requerimientos que nuestro cliente desea , de la misma forma como este constituye un informe útil para que el cliente del producto final describa lo que el realmente desea obtener, y de esta manera lograr tener un documento necesario cuya información en el futuro servirá para el desarrollo del software, es decir en la codificación correcta del mismo.</w:t>
+        <w:t xml:space="preserve">La presente Especificación de requerimientos de software </w:t>
+      </w:r>
+      <w:bookmarkStart w:id="1" w:name="_GoBack"/>
+      <w:bookmarkEnd w:id="1"/>
+      <w:r>
+        <w:rPr>
+          <w:rFonts w:ascii="Arial" w:hAnsi="Arial" w:cs="Arial"/>
+        </w:rPr>
+        <w:t>del sistema a construir surge para ser un conjunto de información necesaria que ayuda a los desarrolladores del software a analizar y entender todos los requisitos y requerimientos que nuestro cliente desea , de la misma forma como este constituye un informe útil para que el cliente del producto final describa lo que el realmente desea obtener, y de esta manera lograr tener un documento necesario cuya información en el futuro servirá para el desarrollo del software, es decir en la codificación correcta del mismo.</w:t>
       </w:r>
     </w:p>
     <w:p>
@@ -2195,27 +2201,7 @@
         <w:rPr>
           <w:rFonts w:ascii="Arial" w:hAnsi="Arial" w:cs="Arial"/>
         </w:rPr>
-        <w:t xml:space="preserve">gRPC: </w:t>
-      </w:r>
-      <w:r>
-        <w:rPr>
-          <w:rFonts w:ascii="Arial" w:hAnsi="Arial" w:cs="Arial"/>
-        </w:rPr>
-        <w:t>protocolo open-</w:t>
-      </w:r>
-      <w:proofErr w:type="spellStart"/>
-      <w:r>
-        <w:rPr>
-          <w:rFonts w:ascii="Arial" w:hAnsi="Arial" w:cs="Arial"/>
-        </w:rPr>
-        <w:t>source</w:t>
-      </w:r>
-      <w:proofErr w:type="spellEnd"/>
-      <w:r>
-        <w:rPr>
-          <w:rFonts w:ascii="Arial" w:hAnsi="Arial" w:cs="Arial"/>
-        </w:rPr>
-        <w:t xml:space="preserve"> creado por Google que usa para conectar sus microservicios.</w:t>
+        <w:t>gRPC: protocolo open-source creado por Google que usa para conectar sus microservicios.</w:t>
       </w:r>
     </w:p>
     <w:p>
@@ -2234,61 +2220,7 @@
         <w:rPr>
           <w:rFonts w:ascii="Arial" w:hAnsi="Arial" w:cs="Arial"/>
         </w:rPr>
-        <w:t>RPC (</w:t>
-      </w:r>
-      <w:proofErr w:type="spellStart"/>
-      <w:r>
-        <w:rPr>
-          <w:rFonts w:ascii="Arial" w:hAnsi="Arial" w:cs="Arial"/>
-        </w:rPr>
-        <w:t>Remote</w:t>
-      </w:r>
-      <w:proofErr w:type="spellEnd"/>
-      <w:r>
-        <w:rPr>
-          <w:rFonts w:ascii="Arial" w:hAnsi="Arial" w:cs="Arial"/>
-        </w:rPr>
-        <w:t xml:space="preserve"> </w:t>
-      </w:r>
-      <w:proofErr w:type="spellStart"/>
-      <w:r>
-        <w:rPr>
-          <w:rFonts w:ascii="Arial" w:hAnsi="Arial" w:cs="Arial"/>
-        </w:rPr>
-        <w:t>Procedure</w:t>
-      </w:r>
-      <w:proofErr w:type="spellEnd"/>
-      <w:r>
-        <w:rPr>
-          <w:rFonts w:ascii="Arial" w:hAnsi="Arial" w:cs="Arial"/>
-        </w:rPr>
-        <w:t xml:space="preserve"> </w:t>
-      </w:r>
-      <w:proofErr w:type="spellStart"/>
-      <w:r>
-        <w:rPr>
-          <w:rFonts w:ascii="Arial" w:hAnsi="Arial" w:cs="Arial"/>
-        </w:rPr>
-        <w:t>Call</w:t>
-      </w:r>
-      <w:proofErr w:type="spellEnd"/>
-      <w:r>
-        <w:rPr>
-          <w:rFonts w:ascii="Arial" w:hAnsi="Arial" w:cs="Arial"/>
-        </w:rPr>
-        <w:t>)</w:t>
-      </w:r>
-      <w:r>
-        <w:rPr>
-          <w:rFonts w:ascii="Arial" w:hAnsi="Arial" w:cs="Arial"/>
-        </w:rPr>
-        <w:t xml:space="preserve">: </w:t>
-      </w:r>
-      <w:r>
-        <w:rPr>
-          <w:rFonts w:ascii="Arial" w:hAnsi="Arial" w:cs="Arial"/>
-        </w:rPr>
-        <w:t>es una técnica que utiliza el modelo cliente-servidor para ejecutar tareas en un proceso diferente</w:t>
+        <w:t>RPC (Remote Procedure Call): es una técnica que utiliza el modelo cliente-servidor para ejecutar tareas en un proceso diferente</w:t>
       </w:r>
     </w:p>
     <w:p>
@@ -2332,13 +2264,7 @@
         <w:rPr>
           <w:rFonts w:ascii="Arial" w:hAnsi="Arial" w:cs="Arial"/>
         </w:rPr>
-        <w:t xml:space="preserve">Sistema distribuido: </w:t>
-      </w:r>
-      <w:r>
-        <w:rPr>
-          <w:rFonts w:ascii="Arial" w:hAnsi="Arial" w:cs="Arial"/>
-        </w:rPr>
-        <w:t>conjunto de equipos independientes que actúan de forma transparente actuando como un único equipo.</w:t>
+        <w:t>Sistema distribuido: conjunto de equipos independientes que actúan de forma transparente actuando como un único equipo.</w:t>
       </w:r>
     </w:p>
     <w:p>
@@ -2406,19 +2332,7 @@
         <w:rPr>
           <w:rFonts w:ascii="Arial" w:hAnsi="Arial" w:cs="Arial"/>
         </w:rPr>
-        <w:t xml:space="preserve">persona que </w:t>
-      </w:r>
-      <w:r>
-        <w:rPr>
-          <w:rFonts w:ascii="Arial" w:hAnsi="Arial" w:cs="Arial"/>
-        </w:rPr>
-        <w:t>interactúa</w:t>
-      </w:r>
-      <w:r>
-        <w:rPr>
-          <w:rFonts w:ascii="Arial" w:hAnsi="Arial" w:cs="Arial"/>
-        </w:rPr>
-        <w:t xml:space="preserve"> con la computadora a nivel de aplicación.</w:t>
+        <w:t>persona que interactúa con la computadora a nivel de aplicación.</w:t>
       </w:r>
     </w:p>
     <w:p>
@@ -2439,23 +2353,7 @@
         <w:ind w:left="426" w:firstLine="0"/>
       </w:pPr>
       <w:r>
-        <w:t xml:space="preserve">En esta </w:t>
-      </w:r>
-      <w:proofErr w:type="spellStart"/>
-      <w:r>
-        <w:t>subseccio´n</w:t>
-      </w:r>
-      <w:proofErr w:type="spellEnd"/>
-      <w:r>
-        <w:t xml:space="preserve"> se </w:t>
-      </w:r>
-      <w:proofErr w:type="spellStart"/>
-      <w:r>
-        <w:t>mostrar´a</w:t>
-      </w:r>
-      <w:proofErr w:type="spellEnd"/>
-      <w:r>
-        <w:t xml:space="preserve"> una lista completa de todos los documentos referenciados en la ERS.</w:t>
+        <w:t>En esta subseccio´n se mostrar´a una lista completa de todos los documentos referenciados en la ERS.</w:t>
       </w:r>
     </w:p>
     <w:p>
@@ -2489,23 +2387,7 @@
         <w:ind w:left="426" w:firstLine="0"/>
       </w:pPr>
       <w:r>
-        <w:t xml:space="preserve">Esta </w:t>
-      </w:r>
-      <w:proofErr w:type="spellStart"/>
-      <w:r>
-        <w:t>subseccio´n</w:t>
-      </w:r>
-      <w:proofErr w:type="spellEnd"/>
-      <w:r>
-        <w:t xml:space="preserve"> describe brevemente los contenidos y la </w:t>
-      </w:r>
-      <w:proofErr w:type="spellStart"/>
-      <w:r>
-        <w:t>organizaci´on</w:t>
-      </w:r>
-      <w:proofErr w:type="spellEnd"/>
-      <w:r>
-        <w:t xml:space="preserve"> del resto de la ERS.</w:t>
+        <w:t>Esta subseccio´n describe brevemente los contenidos y la organizaci´on del resto de la ERS.</w:t>
       </w:r>
     </w:p>
     <w:p>
@@ -3032,41 +2914,13 @@
         <w:rPr>
           <w:rFonts w:ascii="Arial" w:hAnsi="Arial" w:cs="Arial"/>
         </w:rPr>
-        <w:t xml:space="preserve">, la cual puede ser implementada en los lenguajes de programación </w:t>
-      </w:r>
-      <w:proofErr w:type="spellStart"/>
-      <w:r>
-        <w:rPr>
-          <w:rFonts w:ascii="Arial" w:hAnsi="Arial" w:cs="Arial"/>
-        </w:rPr>
-        <w:t>Kotlin</w:t>
-      </w:r>
-      <w:proofErr w:type="spellEnd"/>
-      <w:r>
-        <w:rPr>
-          <w:rFonts w:ascii="Arial" w:hAnsi="Arial" w:cs="Arial"/>
-        </w:rPr>
-        <w:t xml:space="preserve"> o Java</w:t>
-      </w:r>
-      <w:r>
-        <w:rPr>
-          <w:rFonts w:ascii="Arial" w:hAnsi="Arial" w:cs="Arial"/>
-        </w:rPr>
-        <w:t xml:space="preserve"> y se debe usar un API </w:t>
-      </w:r>
-      <w:proofErr w:type="spellStart"/>
-      <w:r>
-        <w:rPr>
-          <w:rFonts w:ascii="Arial" w:hAnsi="Arial" w:cs="Arial"/>
-        </w:rPr>
-        <w:t>Rest</w:t>
-      </w:r>
-      <w:proofErr w:type="spellEnd"/>
-      <w:r>
-        <w:rPr>
-          <w:rFonts w:ascii="Arial" w:hAnsi="Arial" w:cs="Arial"/>
-        </w:rPr>
-        <w:t xml:space="preserve"> para </w:t>
+        <w:t>, la cual puede ser implementada en los lenguajes de programación Kotlin o Java</w:t>
+      </w:r>
+      <w:r>
+        <w:rPr>
+          <w:rFonts w:ascii="Arial" w:hAnsi="Arial" w:cs="Arial"/>
+        </w:rPr>
+        <w:t xml:space="preserve"> y se debe usar un API Rest para </w:t>
       </w:r>
       <w:r>
         <w:rPr>
@@ -5501,15 +5355,7 @@
         <w:t>La estructura de holApp</w:t>
       </w:r>
       <w:r>
-        <w:t xml:space="preserve"> debe cumplir con la arquitectura cliente </w:t>
-      </w:r>
-      <w:proofErr w:type="spellStart"/>
-      <w:r>
-        <w:t>servior</w:t>
-      </w:r>
-      <w:proofErr w:type="spellEnd"/>
-      <w:r>
-        <w:t>.</w:t>
+        <w:t xml:space="preserve"> debe cumplir con la arquitectura cliente servior.</w:t>
       </w:r>
     </w:p>
     <w:p>
@@ -7977,7 +7823,7 @@
 </file>
 
 <file path=customXml/itemProps1.xml><?xml version="1.0" encoding="utf-8"?>
-<ds:datastoreItem xmlns:ds="http://schemas.openxmlformats.org/officeDocument/2006/customXml" ds:itemID="{684D552A-754F-44FC-9227-201C05E7C3B6}">
+<ds:datastoreItem xmlns:ds="http://schemas.openxmlformats.org/officeDocument/2006/customXml" ds:itemID="{1D47D94B-022F-457E-B1CD-7AC40AE89518}">
   <ds:schemaRefs>
     <ds:schemaRef ds:uri="http://schemas.openxmlformats.org/officeDocument/2006/bibliography"/>
   </ds:schemaRefs>

</xml_diff>